<commit_message>
Reorganize project structure and UI improvements: Move docs to docs/ folder, tests to tests/ folder, update UI styling and functionality
</commit_message>
<xml_diff>
--- a/src/core/generation/templates/mini.docx
+++ b/src/core/generation/templates/mini.docx
@@ -25,7 +25,7 @@
       <w:tr>
         <w:trPr>
           <w:cantSplit/>
-          <w:trHeight w:hRule="exact" w:val="2527"/>
+          <w:trHeight w:hRule="exact" w:val="2880"/>
         </w:trPr>
         <w:tc>
           <w:tcPr>
@@ -50,7 +50,7 @@
             </w:tblGrid>
             <w:tr>
               <w:trPr>
-                <w:trHeight w:hRule="exact" w:val="1457"/>
+                <w:trHeight w:hRule="exact" w:val="1633"/>
               </w:trPr>
               <w:tc>
                 <w:tcPr>
@@ -117,7 +117,7 @@
           <w:tbl>
             <w:tblPr>
               <w:tblStyle w:val="TableGrid"/>
-              <w:tblpPr w:leftFromText="187" w:rightFromText="187" w:vertAnchor="page" w:horzAnchor="margin" w:tblpY="1857"/>
+              <w:tblpPr w:leftFromText="187" w:rightFromText="187" w:vertAnchor="page" w:horzAnchor="margin" w:tblpY="1984"/>
               <w:tblOverlap w:val="never"/>
               <w:tblW w:w="2520" w:type="dxa"/>
               <w:tblBorders>
@@ -138,7 +138,7 @@
             </w:tblGrid>
             <w:tr>
               <w:trPr>
-                <w:trHeight w:hRule="exact" w:val="721"/>
+                <w:trHeight w:val="716"/>
               </w:trPr>
               <w:tc>
                 <w:tcPr>
@@ -214,6 +214,30 @@
                     </w:rPr>
                     <w:t>{{Label1.Ratio_or_THC_CBD}}</w:t>
                   </w:r>
+                </w:p>
+              </w:tc>
+            </w:tr>
+            <w:tr>
+              <w:trPr>
+                <w:trHeight w:hRule="exact" w:val="176"/>
+              </w:trPr>
+              <w:tc>
+                <w:tcPr>
+                  <w:tcW w:w="2520" w:type="dxa"/>
+                  <w:gridSpan w:val="3"/>
+                  <w:shd w:val="clear" w:color="auto" w:fill="FFFFFF" w:themeFill="background1"/>
+                  <w:vAlign w:val="center"/>
+                </w:tcPr>
+                <w:p>
+                  <w:pPr>
+                    <w:rPr>
+                      <w:rFonts w:ascii="Arial" w:hAnsi="Arial" w:cs="Arial"/>
+                      <w:b/>
+                      <w:bCs/>
+                      <w:sz w:val="13"/>
+                      <w:szCs w:val="13"/>
+                    </w:rPr>
+                  </w:pPr>
                 </w:p>
               </w:tc>
             </w:tr>
@@ -911,6 +935,7 @@
   <w:style w:type="character" w:default="1" w:styleId="DefaultParagraphFont">
     <w:name w:val="Default Paragraph Font"/>
     <w:uiPriority w:val="1"/>
+    <w:semiHidden/>
     <w:unhideWhenUsed/>
   </w:style>
   <w:style w:type="table" w:default="1" w:styleId="TableNormal">

</xml_diff>

<commit_message>
Apply glassy, psychedelic style to lineage dropdowns and prep for badge integration
</commit_message>
<xml_diff>
--- a/src/core/generation/templates/mini.docx
+++ b/src/core/generation/templates/mini.docx
@@ -50,7 +50,8 @@
             </w:tblGrid>
             <w:tr>
               <w:trPr>
-                <w:trHeight w:val="1623"/>
+                <w:cantSplit/>
+                <w:trHeight w:val="1695"/>
               </w:trPr>
               <w:tc>
                 <w:tcPr>
@@ -117,7 +118,7 @@
           <w:tbl>
             <w:tblPr>
               <w:tblStyle w:val="TableGrid"/>
-              <w:tblpPr w:leftFromText="187" w:rightFromText="187" w:vertAnchor="page" w:horzAnchor="margin" w:tblpY="2099"/>
+              <w:tblpPr w:leftFromText="187" w:rightFromText="187" w:vertAnchor="page" w:horzAnchor="margin" w:tblpY="2146"/>
               <w:tblOverlap w:val="never"/>
               <w:tblW w:w="2520" w:type="dxa"/>
               <w:tblBorders>
@@ -132,18 +133,24 @@
               <w:tblLook w:val="04A0" w:firstRow="1" w:lastRow="0" w:firstColumn="1" w:lastColumn="0" w:noHBand="0" w:noVBand="1"/>
             </w:tblPr>
             <w:tblGrid>
-              <w:gridCol w:w="900"/>
-              <w:gridCol w:w="720"/>
-              <w:gridCol w:w="900"/>
+              <w:gridCol w:w="981"/>
+              <w:gridCol w:w="549"/>
+              <w:gridCol w:w="990"/>
             </w:tblGrid>
             <w:tr>
               <w:trPr>
-                <w:trHeight w:val="763"/>
+                <w:cantSplit/>
+                <w:trHeight w:hRule="exact" w:val="807"/>
               </w:trPr>
               <w:tc>
                 <w:tcPr>
-                  <w:tcW w:w="900" w:type="dxa"/>
+                  <w:tcW w:w="981" w:type="dxa"/>
                   <w:shd w:val="clear" w:color="auto" w:fill="CCCCCC"/>
+                  <w:noWrap/>
+                  <w:tcMar>
+                    <w:left w:w="43" w:type="dxa"/>
+                    <w:right w:w="72" w:type="dxa"/>
+                  </w:tcMar>
                   <w:vAlign w:val="center"/>
                 </w:tcPr>
                 <w:p>
@@ -168,7 +175,7 @@
               </w:tc>
               <w:tc>
                 <w:tcPr>
-                  <w:tcW w:w="720" w:type="dxa"/>
+                  <w:tcW w:w="549" w:type="dxa"/>
                   <w:shd w:val="clear" w:color="auto" w:fill="CCCCCC"/>
                   <w:vAlign w:val="center"/>
                 </w:tcPr>
@@ -192,7 +199,7 @@
               </w:tc>
               <w:tc>
                 <w:tcPr>
-                  <w:tcW w:w="900" w:type="dxa"/>
+                  <w:tcW w:w="990" w:type="dxa"/>
                   <w:shd w:val="clear" w:color="auto" w:fill="CCCCCC"/>
                   <w:vAlign w:val="center"/>
                 </w:tcPr>

</xml_diff>

<commit_message>
Fix: robust product name matching for lineage update, mini template size, and DB sync
</commit_message>
<xml_diff>
--- a/src/core/generation/templates/mini.docx
+++ b/src/core/generation/templates/mini.docx
@@ -133,8 +133,8 @@
               <w:tblLook w:val="04A0" w:firstRow="1" w:lastRow="0" w:firstColumn="1" w:lastColumn="0" w:noHBand="0" w:noVBand="1"/>
             </w:tblPr>
             <w:tblGrid>
-              <w:gridCol w:w="981"/>
-              <w:gridCol w:w="549"/>
+              <w:gridCol w:w="900"/>
+              <w:gridCol w:w="630"/>
               <w:gridCol w:w="990"/>
             </w:tblGrid>
             <w:tr>
@@ -144,7 +144,7 @@
               </w:trPr>
               <w:tc>
                 <w:tcPr>
-                  <w:tcW w:w="981" w:type="dxa"/>
+                  <w:tcW w:w="900" w:type="dxa"/>
                   <w:shd w:val="clear" w:color="auto" w:fill="CCCCCC"/>
                   <w:noWrap/>
                   <w:tcMar>
@@ -175,7 +175,7 @@
               </w:tc>
               <w:tc>
                 <w:tcPr>
-                  <w:tcW w:w="549" w:type="dxa"/>
+                  <w:tcW w:w="630" w:type="dxa"/>
                   <w:shd w:val="clear" w:color="auto" w:fill="CCCCCC"/>
                   <w:vAlign w:val="center"/>
                 </w:tcPr>
@@ -201,6 +201,10 @@
                 <w:tcPr>
                   <w:tcW w:w="990" w:type="dxa"/>
                   <w:shd w:val="clear" w:color="auto" w:fill="CCCCCC"/>
+                  <w:tcMar>
+                    <w:left w:w="29" w:type="dxa"/>
+                    <w:right w:w="29" w:type="dxa"/>
+                  </w:tcMar>
                   <w:vAlign w:val="center"/>
                 </w:tcPr>
                 <w:p>

</xml_diff>

<commit_message>
JSON matching improvements: Add matched tags to available instead of selected, allow manual selection, fix output generation integration
</commit_message>
<xml_diff>
--- a/src/core/generation/templates/mini.docx
+++ b/src/core/generation/templates/mini.docx
@@ -34,230 +34,15 @@
             <w:noWrap/>
             <w:vAlign w:val="center"/>
           </w:tcPr>
-          <w:tbl>
-            <w:tblPr>
-              <w:tblStyle w:val="TableGrid"/>
-              <w:tblpPr w:leftFromText="187" w:rightFromText="187" w:vertAnchor="text" w:tblpXSpec="center" w:tblpY="1"/>
-              <w:tblW w:w="2511" w:type="dxa"/>
-              <w:tblCellMar>
-                <w:left w:w="0" w:type="dxa"/>
-                <w:right w:w="0" w:type="dxa"/>
-              </w:tblCellMar>
-              <w:tblLook w:val="04A0" w:firstRow="1" w:lastRow="0" w:firstColumn="1" w:lastColumn="0" w:noHBand="0" w:noVBand="1"/>
-            </w:tblPr>
-            <w:tblGrid>
-              <w:gridCol w:w="2511"/>
-            </w:tblGrid>
-            <w:tr>
-              <w:trPr>
-                <w:trHeight w:hRule="exact" w:val="1633"/>
-              </w:trPr>
-              <w:tc>
-                <w:tcPr>
-                  <w:tcW w:w="2511" w:type="dxa"/>
-                  <w:tcBorders>
-                    <w:top w:val="nil"/>
-                    <w:left w:val="nil"/>
-                    <w:bottom w:val="nil"/>
-                    <w:right w:val="nil"/>
-                  </w:tcBorders>
-                  <w:shd w:val="clear" w:color="auto" w:fill="FFFFFF" w:themeFill="background1"/>
-                  <w:tcMar>
-                    <w:top w:w="14" w:type="dxa"/>
-                    <w:left w:w="115" w:type="dxa"/>
-                    <w:right w:w="115" w:type="dxa"/>
-                  </w:tcMar>
-                </w:tcPr>
-                <w:p>
-                  <w:pPr>
-                    <w:spacing w:line="216" w:lineRule="auto"/>
-                    <w:ind w:right="101"/>
-                    <w:rPr>
-                      <w:rFonts w:ascii="Arial" w:hAnsi="Arial" w:cs="Arial"/>
-                      <w:b/>
-                      <w:bCs/>
-                      <w:sz w:val="18"/>
-                      <w:szCs w:val="18"/>
-                    </w:rPr>
-                  </w:pPr>
-                  <w:r>
-                    <w:rPr>
-                      <w:rFonts w:ascii="Arial" w:hAnsi="Arial" w:cs="Arial"/>
-                      <w:b/>
-                      <w:bCs/>
-                      <w:sz w:val="18"/>
-                      <w:szCs w:val="18"/>
-                    </w:rPr>
-                    <w:t>{{Label1.Desc</w:t>
-                  </w:r>
-                  <w:r>
-                    <w:rPr>
-                      <w:rFonts w:ascii="Arial" w:hAnsi="Arial" w:cs="Arial"/>
-                      <w:b/>
-                      <w:bCs/>
-                      <w:sz w:val="18"/>
-                      <w:szCs w:val="18"/>
-                    </w:rPr>
-                    <w:t>AndWeight</w:t>
-                  </w:r>
-                  <w:r>
-                    <w:rPr>
-                      <w:rFonts w:ascii="Arial" w:hAnsi="Arial" w:cs="Arial"/>
-                      <w:b/>
-                      <w:bCs/>
-                      <w:sz w:val="18"/>
-                      <w:szCs w:val="18"/>
-                    </w:rPr>
-                    <w:t>}}</w:t>
-                  </w:r>
-                </w:p>
-              </w:tc>
-            </w:tr>
-          </w:tbl>
-          <w:tbl>
-            <w:tblPr>
-              <w:tblStyle w:val="TableGrid"/>
-              <w:tblpPr w:leftFromText="187" w:rightFromText="187" w:vertAnchor="page" w:horzAnchor="margin" w:tblpY="1984"/>
-              <w:tblOverlap w:val="never"/>
-              <w:tblW w:w="2520" w:type="dxa"/>
-              <w:tblBorders>
-                <w:top w:val="none" w:sz="0" w:space="0" w:color="auto"/>
-                <w:left w:val="none" w:sz="0" w:space="0" w:color="auto"/>
-                <w:bottom w:val="none" w:sz="0" w:space="0" w:color="auto"/>
-                <w:right w:val="none" w:sz="0" w:space="0" w:color="auto"/>
-                <w:insideH w:val="none" w:sz="0" w:space="0" w:color="auto"/>
-                <w:insideV w:val="none" w:sz="0" w:space="0" w:color="auto"/>
-              </w:tblBorders>
-              <w:shd w:val="clear" w:color="auto" w:fill="CCCCCC"/>
-              <w:tblLook w:val="04A0" w:firstRow="1" w:lastRow="0" w:firstColumn="1" w:lastColumn="0" w:noHBand="0" w:noVBand="1"/>
-            </w:tblPr>
-            <w:tblGrid>
-              <w:gridCol w:w="900"/>
-              <w:gridCol w:w="720"/>
-              <w:gridCol w:w="900"/>
-            </w:tblGrid>
-            <w:tr>
-              <w:trPr>
-                <w:trHeight w:val="716"/>
-              </w:trPr>
-              <w:tc>
-                <w:tcPr>
-                  <w:tcW w:w="900" w:type="dxa"/>
-                  <w:shd w:val="clear" w:color="auto" w:fill="CCCCCC"/>
-                  <w:vAlign w:val="center"/>
-                </w:tcPr>
-                <w:p>
-                  <w:pPr>
-                    <w:rPr>
-                      <w:sz w:val="13"/>
-                      <w:szCs w:val="13"/>
-                    </w:rPr>
-                  </w:pPr>
-                  <w:r>
-                    <w:rPr>
-                      <w:rFonts w:ascii="Arial" w:hAnsi="Arial" w:cs="Arial"/>
-                      <w:b/>
-                      <w:bCs/>
-                      <w:color w:val="000000" w:themeColor="text1"/>
-                      <w:sz w:val="13"/>
-                      <w:szCs w:val="13"/>
-                    </w:rPr>
-                    <w:t>{{Label1.Price}}</w:t>
-                  </w:r>
-                </w:p>
-              </w:tc>
-              <w:tc>
-                <w:tcPr>
-                  <w:tcW w:w="720" w:type="dxa"/>
-                  <w:shd w:val="clear" w:color="auto" w:fill="CCCCCC"/>
-                  <w:vAlign w:val="center"/>
-                </w:tcPr>
-                <w:p>
-                  <w:pPr>
-                    <w:rPr>
-                      <w:sz w:val="13"/>
-                      <w:szCs w:val="13"/>
-                    </w:rPr>
-                  </w:pPr>
-                  <w:r>
-                    <w:rPr>
-                      <w:b/>
-                      <w:bCs/>
-                      <w:sz w:val="13"/>
-                      <w:szCs w:val="13"/>
-                    </w:rPr>
-                    <w:t>{{Label1.DOH }}</w:t>
-                  </w:r>
-                </w:p>
-              </w:tc>
-              <w:tc>
-                <w:tcPr>
-                  <w:tcW w:w="900" w:type="dxa"/>
-                  <w:shd w:val="clear" w:color="auto" w:fill="CCCCCC"/>
-                  <w:vAlign w:val="center"/>
-                </w:tcPr>
-                <w:p>
-                  <w:pPr>
-                    <w:jc w:val="center"/>
-                    <w:rPr>
-                      <w:sz w:val="13"/>
-                      <w:szCs w:val="13"/>
-                    </w:rPr>
-                  </w:pPr>
-                  <w:r>
-                    <w:rPr>
-                      <w:rFonts w:ascii="Arial" w:hAnsi="Arial" w:cs="Arial"/>
-                      <w:b/>
-                      <w:bCs/>
-                      <w:sz w:val="13"/>
-                      <w:szCs w:val="13"/>
-                    </w:rPr>
-                    <w:t>{{Label1.Ratio_or_THC_CBD}}</w:t>
-                  </w:r>
-                </w:p>
-              </w:tc>
-            </w:tr>
-            <w:tr>
-              <w:trPr>
-                <w:trHeight w:hRule="exact" w:val="176"/>
-              </w:trPr>
-              <w:tc>
-                <w:tcPr>
-                  <w:tcW w:w="2520" w:type="dxa"/>
-                  <w:gridSpan w:val="3"/>
-                  <w:shd w:val="clear" w:color="auto" w:fill="FFFFFF" w:themeFill="background1"/>
-                  <w:vAlign w:val="center"/>
-                </w:tcPr>
-                <w:p>
-                  <w:pPr>
-                    <w:rPr>
-                      <w:rFonts w:ascii="Arial" w:hAnsi="Arial" w:cs="Arial"/>
-                      <w:b/>
-                      <w:bCs/>
-                      <w:sz w:val="13"/>
-                      <w:szCs w:val="13"/>
-                    </w:rPr>
-                  </w:pPr>
-                </w:p>
-              </w:tc>
-            </w:tr>
-          </w:tbl>
           <w:p>
-            <w:pPr>
-              <w:rPr>
-                <w:sz w:val="2"/>
-                <w:szCs w:val="2"/>
-              </w:rPr>
-            </w:pPr>
             <w:r>
-              <w:rPr>
-                <w:rFonts w:ascii="Arial" w:hAnsi="Arial" w:cs="Arial"/>
-                <w:b/>
-                <w:bCs/>
-                <w:sz w:val="16"/>
-                <w:szCs w:val="16"/>
-              </w:rPr>
               <w:t>{{Label1.ProductBrand}}</w:t>
+              <w:br/>
+              <w:t>{{Label1.ProductStrain}}</w:t>
+              <w:br/>
+              <w:t>{{Label1.Lineage}}</w:t>
+              <w:br/>
+              <w:t>{{Label1.Ratio_or_THC_CBD}}</w:t>
             </w:r>
           </w:p>
         </w:tc>

</xml_diff>